<commit_message>
Data 620 Final Project proposal
Data 620 Final Project proposal
</commit_message>
<xml_diff>
--- a/Data 620 _Final Project Proposalv2.docx
+++ b/Data 620 _Final Project Proposalv2.docx
@@ -228,7 +228,54 @@
           <w:sz w:val="24"/>
           <w:szCs w:val="24"/>
         </w:rPr>
-        <w:t>We will build a bipartite network using the restaurant review data and project a user network do some centrality measures</w:t>
+        <w:t>We will build a bipartite network using the restaurant review data and project a user network</w:t>
+      </w:r>
+      <w:r>
+        <w:rPr>
+          <w:rFonts w:ascii="Times New Roman" w:hAnsi="Times New Roman" w:cs="Times New Roman"/>
+          <w:bCs/>
+          <w:sz w:val="24"/>
+          <w:szCs w:val="24"/>
+        </w:rPr>
+        <w:t>,</w:t>
+      </w:r>
+      <w:r>
+        <w:rPr>
+          <w:rFonts w:ascii="Times New Roman" w:hAnsi="Times New Roman" w:cs="Times New Roman"/>
+          <w:bCs/>
+          <w:sz w:val="24"/>
+          <w:szCs w:val="24"/>
+        </w:rPr>
+        <w:t xml:space="preserve"> </w:t>
+      </w:r>
+      <w:r>
+        <w:rPr>
+          <w:rFonts w:ascii="Times New Roman" w:hAnsi="Times New Roman" w:cs="Times New Roman"/>
+          <w:bCs/>
+          <w:sz w:val="24"/>
+          <w:szCs w:val="24"/>
+        </w:rPr>
+        <w:t>perfor</w:t>
+      </w:r>
+      <w:bookmarkStart w:id="0" w:name="_GoBack"/>
+      <w:bookmarkEnd w:id="0"/>
+      <w:r>
+        <w:rPr>
+          <w:rFonts w:ascii="Times New Roman" w:hAnsi="Times New Roman" w:cs="Times New Roman"/>
+          <w:bCs/>
+          <w:sz w:val="24"/>
+          <w:szCs w:val="24"/>
+        </w:rPr>
+        <w:t>m</w:t>
+      </w:r>
+      <w:r>
+        <w:rPr>
+          <w:rFonts w:ascii="Times New Roman" w:hAnsi="Times New Roman" w:cs="Times New Roman"/>
+          <w:bCs/>
+          <w:sz w:val="24"/>
+          <w:szCs w:val="24"/>
+        </w:rPr>
+        <w:t xml:space="preserve"> centrality measures</w:t>
       </w:r>
       <w:r>
         <w:rPr>
@@ -742,8 +789,6 @@
           <w:szCs w:val="24"/>
         </w:rPr>
       </w:pPr>
-      <w:bookmarkStart w:id="0" w:name="_GoBack"/>
-      <w:bookmarkEnd w:id="0"/>
       <w:r>
         <w:rPr>
           <w:rFonts w:ascii="Times New Roman" w:hAnsi="Times New Roman" w:cs="Times New Roman"/>

</xml_diff>